<commit_message>
4 Year v2 Time Table Released.
</commit_message>
<xml_diff>
--- a/Time-Table-2023-24/SEM-1/Lab-TT/2023-24-1SEM-LAB-TT.docx
+++ b/Time-Table-2023-24/SEM-1/Lab-TT/2023-24-1SEM-LAB-TT.docx
@@ -196,12 +196,12 @@
       <w:tblGrid>
         <w:gridCol w:w="1068"/>
         <w:gridCol w:w="1728"/>
+        <w:gridCol w:w="2509"/>
+        <w:gridCol w:w="1620"/>
+        <w:gridCol w:w="1616"/>
         <w:gridCol w:w="1728"/>
-        <w:gridCol w:w="1728"/>
-        <w:gridCol w:w="2289"/>
-        <w:gridCol w:w="1728"/>
-        <w:gridCol w:w="1728"/>
-        <w:gridCol w:w="1728"/>
+        <w:gridCol w:w="1966"/>
+        <w:gridCol w:w="1490"/>
       </w:tblGrid>
       <w:tr>
         <w:trPr>
@@ -325,6 +325,137 @@
         </w:tc>
         <w:tc>
           <w:tcPr>
+            <w:tcW w:w="2509" w:type="dxa"/>
+            <w:shd w:val="clear" w:color="auto" w:fill="D9D9D9" w:themeFill="background1" w:themeFillShade="D9"/>
+            <w:vAlign w:val="center"/>
+          </w:tcPr>
+          <w:p>
+            <w:pPr>
+              <w:jc w:val="center"/>
+              <w:rPr>
+                <w:rFonts w:ascii="Cambria" w:hAnsi="Cambria"/>
+                <w:b/>
+                <w:bCs/>
+                <w:sz w:val="24"/>
+                <w:szCs w:val="24"/>
+              </w:rPr>
+            </w:pPr>
+            <w:r>
+              <w:rPr>
+                <w:rFonts w:ascii="Cambria" w:hAnsi="Cambria"/>
+                <w:b/>
+                <w:bCs/>
+                <w:sz w:val="24"/>
+                <w:szCs w:val="24"/>
+              </w:rPr>
+              <w:t>SLOT 2</w:t>
+            </w:r>
+          </w:p>
+          <w:p>
+            <w:pPr>
+              <w:jc w:val="center"/>
+              <w:rPr>
+                <w:rFonts w:ascii="Cambria" w:hAnsi="Cambria"/>
+                <w:b/>
+                <w:bCs/>
+                <w:sz w:val="24"/>
+                <w:szCs w:val="24"/>
+              </w:rPr>
+            </w:pPr>
+            <w:r>
+              <w:rPr>
+                <w:rFonts w:ascii="Cambria" w:hAnsi="Cambria"/>
+                <w:b/>
+                <w:bCs/>
+                <w:sz w:val="24"/>
+                <w:szCs w:val="24"/>
+              </w:rPr>
+              <w:t>FN</w:t>
+            </w:r>
+          </w:p>
+        </w:tc>
+        <w:tc>
+          <w:tcPr>
+            <w:tcW w:w="1620" w:type="dxa"/>
+            <w:shd w:val="clear" w:color="auto" w:fill="D9D9D9" w:themeFill="background1" w:themeFillShade="D9"/>
+            <w:vAlign w:val="center"/>
+          </w:tcPr>
+          <w:p>
+            <w:pPr>
+              <w:jc w:val="center"/>
+              <w:rPr>
+                <w:rFonts w:ascii="Cambria" w:hAnsi="Cambria"/>
+                <w:b/>
+                <w:bCs/>
+                <w:sz w:val="24"/>
+                <w:szCs w:val="24"/>
+              </w:rPr>
+            </w:pPr>
+            <w:r>
+              <w:rPr>
+                <w:rFonts w:ascii="Cambria" w:hAnsi="Cambria"/>
+                <w:b/>
+                <w:bCs/>
+                <w:sz w:val="24"/>
+                <w:szCs w:val="24"/>
+              </w:rPr>
+              <w:t>SLOT 3</w:t>
+            </w:r>
+          </w:p>
+          <w:p>
+            <w:pPr>
+              <w:jc w:val="center"/>
+              <w:rPr>
+                <w:rFonts w:ascii="Cambria" w:hAnsi="Cambria"/>
+                <w:b/>
+                <w:bCs/>
+                <w:sz w:val="24"/>
+                <w:szCs w:val="24"/>
+              </w:rPr>
+            </w:pPr>
+            <w:r>
+              <w:rPr>
+                <w:rFonts w:ascii="Cambria" w:hAnsi="Cambria"/>
+                <w:b/>
+                <w:bCs/>
+                <w:sz w:val="24"/>
+                <w:szCs w:val="24"/>
+              </w:rPr>
+              <w:t>FN</w:t>
+            </w:r>
+          </w:p>
+        </w:tc>
+        <w:tc>
+          <w:tcPr>
+            <w:tcW w:w="1616" w:type="dxa"/>
+            <w:shd w:val="clear" w:color="auto" w:fill="D9D9D9" w:themeFill="background1" w:themeFillShade="D9"/>
+            <w:vAlign w:val="center"/>
+          </w:tcPr>
+          <w:p>
+            <w:pPr>
+              <w:jc w:val="center"/>
+              <w:rPr>
+                <w:rFonts w:ascii="Cambria" w:hAnsi="Cambria"/>
+                <w:b/>
+                <w:bCs/>
+                <w:sz w:val="24"/>
+                <w:szCs w:val="24"/>
+              </w:rPr>
+            </w:pPr>
+            <w:r>
+              <w:rPr>
+                <w:rFonts w:ascii="Cambria" w:hAnsi="Cambria"/>
+                <w:b/>
+                <w:bCs/>
+                <w:sz w:val="24"/>
+                <w:szCs w:val="24"/>
+              </w:rPr>
+              <w:t>1:00 PM – 2: 00 PM</w:t>
+            </w:r>
+          </w:p>
+        </w:tc>
+        <w:tc>
+          <w:tcPr>
             <w:tcW w:w="1728" w:type="dxa"/>
             <w:shd w:val="clear" w:color="auto" w:fill="D9D9D9" w:themeFill="background1" w:themeFillShade="D9"/>
             <w:vAlign w:val="center"/>
@@ -348,7 +479,7 @@
                 <w:sz w:val="24"/>
                 <w:szCs w:val="24"/>
               </w:rPr>
-              <w:t>SLOT 2</w:t>
+              <w:t>SLOT 1</w:t>
             </w:r>
           </w:p>
           <w:p>
@@ -370,144 +501,13 @@
                 <w:sz w:val="24"/>
                 <w:szCs w:val="24"/>
               </w:rPr>
-              <w:t>FN</w:t>
-            </w:r>
-          </w:p>
-        </w:tc>
-        <w:tc>
-          <w:tcPr>
-            <w:tcW w:w="1728" w:type="dxa"/>
-            <w:shd w:val="clear" w:color="auto" w:fill="D9D9D9" w:themeFill="background1" w:themeFillShade="D9"/>
-            <w:vAlign w:val="center"/>
-          </w:tcPr>
-          <w:p>
-            <w:pPr>
-              <w:jc w:val="center"/>
-              <w:rPr>
-                <w:rFonts w:ascii="Cambria" w:hAnsi="Cambria"/>
-                <w:b/>
-                <w:bCs/>
-                <w:sz w:val="24"/>
-                <w:szCs w:val="24"/>
-              </w:rPr>
-            </w:pPr>
-            <w:r>
-              <w:rPr>
-                <w:rFonts w:ascii="Cambria" w:hAnsi="Cambria"/>
-                <w:b/>
-                <w:bCs/>
-                <w:sz w:val="24"/>
-                <w:szCs w:val="24"/>
-              </w:rPr>
-              <w:t>SLOT 3</w:t>
-            </w:r>
-          </w:p>
-          <w:p>
-            <w:pPr>
-              <w:jc w:val="center"/>
-              <w:rPr>
-                <w:rFonts w:ascii="Cambria" w:hAnsi="Cambria"/>
-                <w:b/>
-                <w:bCs/>
-                <w:sz w:val="24"/>
-                <w:szCs w:val="24"/>
-              </w:rPr>
-            </w:pPr>
-            <w:r>
-              <w:rPr>
-                <w:rFonts w:ascii="Cambria" w:hAnsi="Cambria"/>
-                <w:b/>
-                <w:bCs/>
-                <w:sz w:val="24"/>
-                <w:szCs w:val="24"/>
-              </w:rPr>
-              <w:t>FN</w:t>
-            </w:r>
-          </w:p>
-        </w:tc>
-        <w:tc>
-          <w:tcPr>
-            <w:tcW w:w="0" w:type="auto"/>
-            <w:shd w:val="clear" w:color="auto" w:fill="D9D9D9" w:themeFill="background1" w:themeFillShade="D9"/>
-            <w:vAlign w:val="center"/>
-          </w:tcPr>
-          <w:p>
-            <w:pPr>
-              <w:jc w:val="center"/>
-              <w:rPr>
-                <w:rFonts w:ascii="Cambria" w:hAnsi="Cambria"/>
-                <w:b/>
-                <w:bCs/>
-                <w:sz w:val="24"/>
-                <w:szCs w:val="24"/>
-              </w:rPr>
-            </w:pPr>
-            <w:r>
-              <w:rPr>
-                <w:rFonts w:ascii="Cambria" w:hAnsi="Cambria"/>
-                <w:b/>
-                <w:bCs/>
-                <w:sz w:val="24"/>
-                <w:szCs w:val="24"/>
-              </w:rPr>
-              <w:t>1:00 PM – 2: 00 PM</w:t>
-            </w:r>
-          </w:p>
-        </w:tc>
-        <w:tc>
-          <w:tcPr>
-            <w:tcW w:w="1728" w:type="dxa"/>
-            <w:shd w:val="clear" w:color="auto" w:fill="D9D9D9" w:themeFill="background1" w:themeFillShade="D9"/>
-            <w:vAlign w:val="center"/>
-          </w:tcPr>
-          <w:p>
-            <w:pPr>
-              <w:jc w:val="center"/>
-              <w:rPr>
-                <w:rFonts w:ascii="Cambria" w:hAnsi="Cambria"/>
-                <w:b/>
-                <w:bCs/>
-                <w:sz w:val="24"/>
-                <w:szCs w:val="24"/>
-              </w:rPr>
-            </w:pPr>
-            <w:r>
-              <w:rPr>
-                <w:rFonts w:ascii="Cambria" w:hAnsi="Cambria"/>
-                <w:b/>
-                <w:bCs/>
-                <w:sz w:val="24"/>
-                <w:szCs w:val="24"/>
-              </w:rPr>
-              <w:t>SLOT 1</w:t>
-            </w:r>
-          </w:p>
-          <w:p>
-            <w:pPr>
-              <w:jc w:val="center"/>
-              <w:rPr>
-                <w:rFonts w:ascii="Cambria" w:hAnsi="Cambria"/>
-                <w:b/>
-                <w:bCs/>
-                <w:sz w:val="24"/>
-                <w:szCs w:val="24"/>
-              </w:rPr>
-            </w:pPr>
-            <w:r>
-              <w:rPr>
-                <w:rFonts w:ascii="Cambria" w:hAnsi="Cambria"/>
-                <w:b/>
-                <w:bCs/>
-                <w:sz w:val="24"/>
-                <w:szCs w:val="24"/>
-              </w:rPr>
               <w:t>AN</w:t>
             </w:r>
           </w:p>
         </w:tc>
         <w:tc>
           <w:tcPr>
-            <w:tcW w:w="1728" w:type="dxa"/>
+            <w:tcW w:w="1966" w:type="dxa"/>
             <w:tcBorders>
               <w:bottom w:val="single" w:sz="4" w:space="0" w:color="auto"/>
             </w:tcBorders>
@@ -571,7 +571,7 @@
         </w:tc>
         <w:tc>
           <w:tcPr>
-            <w:tcW w:w="1728" w:type="dxa"/>
+            <w:tcW w:w="1490" w:type="dxa"/>
             <w:tcBorders>
               <w:bottom w:val="single" w:sz="4" w:space="0" w:color="auto"/>
             </w:tcBorders>
@@ -659,7 +659,7 @@
         </w:tc>
         <w:tc>
           <w:tcPr>
-            <w:tcW w:w="3456" w:type="dxa"/>
+            <w:tcW w:w="4237" w:type="dxa"/>
             <w:gridSpan w:val="2"/>
             <w:shd w:val="clear" w:color="auto" w:fill="FFFFFF" w:themeFill="background1"/>
             <w:vAlign w:val="center"/>
@@ -675,16 +675,7 @@
                 <w:szCs w:val="24"/>
               </w:rPr>
             </w:pPr>
-          </w:p>
-        </w:tc>
-        <w:tc>
-          <w:tcPr>
-            <w:tcW w:w="1728" w:type="dxa"/>
-            <w:vAlign w:val="center"/>
-          </w:tcPr>
-          <w:p>
-            <w:pPr>
-              <w:jc w:val="center"/>
+            <w:r>
               <w:rPr>
                 <w:rFonts w:ascii="Cambria" w:hAnsi="Cambria"/>
                 <w:b/>
@@ -692,12 +683,53 @@
                 <w:sz w:val="24"/>
                 <w:szCs w:val="24"/>
               </w:rPr>
-            </w:pPr>
-          </w:p>
-        </w:tc>
-        <w:tc>
-          <w:tcPr>
-            <w:tcW w:w="0" w:type="auto"/>
+              <w:t>OOPS LAB</w:t>
+            </w:r>
+          </w:p>
+          <w:p>
+            <w:pPr>
+              <w:jc w:val="center"/>
+              <w:rPr>
+                <w:rFonts w:ascii="Cambria" w:hAnsi="Cambria"/>
+                <w:b/>
+                <w:bCs/>
+                <w:sz w:val="24"/>
+                <w:szCs w:val="24"/>
+              </w:rPr>
+            </w:pPr>
+            <w:r>
+              <w:rPr>
+                <w:rFonts w:ascii="Cambria" w:hAnsi="Cambria"/>
+                <w:b/>
+                <w:bCs/>
+                <w:sz w:val="24"/>
+                <w:szCs w:val="24"/>
+              </w:rPr>
+              <w:t>II CSE-A</w:t>
+            </w:r>
+          </w:p>
+        </w:tc>
+        <w:tc>
+          <w:tcPr>
+            <w:tcW w:w="1620" w:type="dxa"/>
+            <w:vAlign w:val="center"/>
+          </w:tcPr>
+          <w:p>
+            <w:pPr>
+              <w:jc w:val="center"/>
+              <w:rPr>
+                <w:rFonts w:ascii="Cambria" w:hAnsi="Cambria"/>
+                <w:b/>
+                <w:bCs/>
+                <w:sz w:val="24"/>
+                <w:szCs w:val="24"/>
+              </w:rPr>
+            </w:pPr>
+          </w:p>
+        </w:tc>
+        <w:tc>
+          <w:tcPr>
+            <w:tcW w:w="1616" w:type="dxa"/>
             <w:vMerge w:val="restart"/>
             <w:vAlign w:val="center"/>
           </w:tcPr>
@@ -726,7 +758,7 @@
         </w:tc>
         <w:tc>
           <w:tcPr>
-            <w:tcW w:w="3456" w:type="dxa"/>
+            <w:tcW w:w="3694" w:type="dxa"/>
             <w:gridSpan w:val="2"/>
             <w:tcBorders>
               <w:right w:val="single" w:sz="4" w:space="0" w:color="auto"/>
@@ -740,17 +772,17 @@
                 <w:rFonts w:ascii="Cambria" w:hAnsi="Cambria"/>
                 <w:b/>
                 <w:bCs/>
-                <w:sz w:val="20"/>
-                <w:szCs w:val="20"/>
-              </w:rPr>
-            </w:pPr>
-            <w:r>
-              <w:rPr>
-                <w:rFonts w:ascii="Cambria" w:hAnsi="Cambria"/>
-                <w:b/>
-                <w:bCs/>
-                <w:sz w:val="20"/>
-                <w:szCs w:val="20"/>
+                <w:sz w:val="24"/>
+                <w:szCs w:val="24"/>
+              </w:rPr>
+            </w:pPr>
+            <w:r>
+              <w:rPr>
+                <w:rFonts w:ascii="Cambria" w:hAnsi="Cambria"/>
+                <w:b/>
+                <w:bCs/>
+                <w:sz w:val="24"/>
+                <w:szCs w:val="24"/>
               </w:rPr>
               <w:t>OOPS LAB</w:t>
             </w:r>
@@ -764,16 +796,15 @@
                 <w:bCs/>
                 <w:sz w:val="24"/>
                 <w:szCs w:val="24"/>
-                <w:highlight w:val="lightGray"/>
-              </w:rPr>
-            </w:pPr>
-            <w:r>
-              <w:rPr>
-                <w:rFonts w:ascii="Cambria" w:hAnsi="Cambria"/>
-                <w:b/>
-                <w:bCs/>
-                <w:sz w:val="20"/>
-                <w:szCs w:val="20"/>
+              </w:rPr>
+            </w:pPr>
+            <w:r>
+              <w:rPr>
+                <w:rFonts w:ascii="Cambria" w:hAnsi="Cambria"/>
+                <w:b/>
+                <w:bCs/>
+                <w:sz w:val="24"/>
+                <w:szCs w:val="24"/>
               </w:rPr>
               <w:t>II CSD - B</w:t>
             </w:r>
@@ -781,7 +812,7 @@
         </w:tc>
         <w:tc>
           <w:tcPr>
-            <w:tcW w:w="1728" w:type="dxa"/>
+            <w:tcW w:w="1490" w:type="dxa"/>
             <w:tcBorders>
               <w:top w:val="single" w:sz="4" w:space="0" w:color="auto"/>
               <w:left w:val="single" w:sz="4" w:space="0" w:color="auto"/>
@@ -840,7 +871,7 @@
         </w:tc>
         <w:tc>
           <w:tcPr>
-            <w:tcW w:w="3456" w:type="dxa"/>
+            <w:tcW w:w="4237" w:type="dxa"/>
             <w:gridSpan w:val="2"/>
             <w:vAlign w:val="center"/>
           </w:tcPr>
@@ -885,13 +916,23 @@
                 <w:sz w:val="24"/>
                 <w:szCs w:val="24"/>
               </w:rPr>
-              <w:t>3 CSE A</w:t>
-            </w:r>
-          </w:p>
-        </w:tc>
-        <w:tc>
-          <w:tcPr>
-            <w:tcW w:w="1728" w:type="dxa"/>
+              <w:t xml:space="preserve">III </w:t>
+            </w:r>
+            <w:r>
+              <w:rPr>
+                <w:rFonts w:ascii="Cambria" w:hAnsi="Cambria"/>
+                <w:b/>
+                <w:bCs/>
+                <w:sz w:val="24"/>
+                <w:szCs w:val="24"/>
+              </w:rPr>
+              <w:t>CSE A</w:t>
+            </w:r>
+          </w:p>
+        </w:tc>
+        <w:tc>
+          <w:tcPr>
+            <w:tcW w:w="1620" w:type="dxa"/>
             <w:shd w:val="clear" w:color="auto" w:fill="auto"/>
             <w:vAlign w:val="center"/>
           </w:tcPr>
@@ -910,7 +951,7 @@
         </w:tc>
         <w:tc>
           <w:tcPr>
-            <w:tcW w:w="0" w:type="auto"/>
+            <w:tcW w:w="1616" w:type="dxa"/>
             <w:vMerge/>
             <w:vAlign w:val="center"/>
           </w:tcPr>
@@ -929,7 +970,7 @@
         </w:tc>
         <w:tc>
           <w:tcPr>
-            <w:tcW w:w="3456" w:type="dxa"/>
+            <w:tcW w:w="3694" w:type="dxa"/>
             <w:gridSpan w:val="2"/>
             <w:tcBorders>
               <w:right w:val="single" w:sz="4" w:space="0" w:color="auto"/>
@@ -943,17 +984,17 @@
                 <w:rFonts w:ascii="Cambria" w:hAnsi="Cambria"/>
                 <w:b/>
                 <w:bCs/>
-                <w:sz w:val="20"/>
-                <w:szCs w:val="20"/>
-              </w:rPr>
-            </w:pPr>
-            <w:r>
-              <w:rPr>
-                <w:rFonts w:ascii="Cambria" w:hAnsi="Cambria"/>
-                <w:b/>
-                <w:bCs/>
-                <w:sz w:val="20"/>
-                <w:szCs w:val="20"/>
+                <w:sz w:val="24"/>
+                <w:szCs w:val="24"/>
+              </w:rPr>
+            </w:pPr>
+            <w:r>
+              <w:rPr>
+                <w:rFonts w:ascii="Cambria" w:hAnsi="Cambria"/>
+                <w:b/>
+                <w:bCs/>
+                <w:sz w:val="24"/>
+                <w:szCs w:val="24"/>
               </w:rPr>
               <w:t>OOPS LAB</w:t>
             </w:r>
@@ -974,18 +1015,16 @@
                 <w:rFonts w:ascii="Cambria" w:hAnsi="Cambria"/>
                 <w:b/>
                 <w:bCs/>
-                <w:sz w:val="20"/>
-                <w:szCs w:val="20"/>
+                <w:sz w:val="24"/>
+                <w:szCs w:val="24"/>
               </w:rPr>
               <w:t>II CSD - A</w:t>
             </w:r>
-            <w:bookmarkStart w:id="0" w:name="_GoBack"/>
-            <w:bookmarkEnd w:id="0"/>
-          </w:p>
-        </w:tc>
-        <w:tc>
-          <w:tcPr>
-            <w:tcW w:w="1728" w:type="dxa"/>
+          </w:p>
+        </w:tc>
+        <w:tc>
+          <w:tcPr>
+            <w:tcW w:w="1490" w:type="dxa"/>
             <w:tcBorders>
               <w:top w:val="single" w:sz="4" w:space="0" w:color="auto"/>
               <w:left w:val="single" w:sz="4" w:space="0" w:color="auto"/>
@@ -1044,10 +1083,33 @@
         </w:tc>
         <w:tc>
           <w:tcPr>
-            <w:tcW w:w="3456" w:type="dxa"/>
+            <w:tcW w:w="4237" w:type="dxa"/>
             <w:gridSpan w:val="2"/>
-            <w:vAlign w:val="center"/>
-          </w:tcPr>
+            <w:shd w:val="clear" w:color="auto" w:fill="auto"/>
+            <w:vAlign w:val="center"/>
+          </w:tcPr>
+          <w:p>
+            <w:pPr>
+              <w:jc w:val="center"/>
+              <w:rPr>
+                <w:rFonts w:ascii="Cambria" w:hAnsi="Cambria"/>
+                <w:b/>
+                <w:bCs/>
+                <w:sz w:val="20"/>
+                <w:szCs w:val="20"/>
+              </w:rPr>
+            </w:pPr>
+            <w:r>
+              <w:rPr>
+                <w:rFonts w:ascii="Cambria" w:hAnsi="Cambria"/>
+                <w:b/>
+                <w:bCs/>
+                <w:sz w:val="20"/>
+                <w:szCs w:val="20"/>
+              </w:rPr>
+              <w:t>CO &amp; OS LAB</w:t>
+            </w:r>
+          </w:p>
           <w:p>
             <w:pPr>
               <w:jc w:val="center"/>
@@ -1059,11 +1121,31 @@
                 <w:szCs w:val="24"/>
               </w:rPr>
             </w:pPr>
-          </w:p>
-        </w:tc>
-        <w:tc>
-          <w:tcPr>
-            <w:tcW w:w="1728" w:type="dxa"/>
+            <w:r>
+              <w:rPr>
+                <w:rFonts w:ascii="Cambria" w:hAnsi="Cambria"/>
+                <w:b/>
+                <w:bCs/>
+                <w:sz w:val="20"/>
+                <w:szCs w:val="20"/>
+              </w:rPr>
+              <w:t>III</w:t>
+            </w:r>
+            <w:r>
+              <w:rPr>
+                <w:rFonts w:ascii="Cambria" w:hAnsi="Cambria"/>
+                <w:b/>
+                <w:bCs/>
+                <w:sz w:val="20"/>
+                <w:szCs w:val="20"/>
+              </w:rPr>
+              <w:t xml:space="preserve"> CSM-B</w:t>
+            </w:r>
+          </w:p>
+        </w:tc>
+        <w:tc>
+          <w:tcPr>
+            <w:tcW w:w="1620" w:type="dxa"/>
             <w:shd w:val="clear" w:color="auto" w:fill="auto"/>
             <w:vAlign w:val="center"/>
           </w:tcPr>
@@ -1082,7 +1164,7 @@
         </w:tc>
         <w:tc>
           <w:tcPr>
-            <w:tcW w:w="0" w:type="auto"/>
+            <w:tcW w:w="1616" w:type="dxa"/>
             <w:vMerge/>
             <w:vAlign w:val="center"/>
           </w:tcPr>
@@ -1101,11 +1183,12 @@
         </w:tc>
         <w:tc>
           <w:tcPr>
-            <w:tcW w:w="3456" w:type="dxa"/>
+            <w:tcW w:w="3694" w:type="dxa"/>
             <w:gridSpan w:val="2"/>
             <w:tcBorders>
               <w:right w:val="single" w:sz="4" w:space="0" w:color="auto"/>
             </w:tcBorders>
+            <w:shd w:val="clear" w:color="auto" w:fill="FFFFFF" w:themeFill="background1"/>
             <w:vAlign w:val="center"/>
           </w:tcPr>
           <w:p>
@@ -1119,11 +1202,43 @@
                 <w:szCs w:val="24"/>
               </w:rPr>
             </w:pPr>
-          </w:p>
-        </w:tc>
-        <w:tc>
-          <w:tcPr>
-            <w:tcW w:w="1728" w:type="dxa"/>
+            <w:r>
+              <w:rPr>
+                <w:rFonts w:ascii="Cambria" w:hAnsi="Cambria"/>
+                <w:b/>
+                <w:bCs/>
+                <w:sz w:val="24"/>
+                <w:szCs w:val="24"/>
+              </w:rPr>
+              <w:t>OOPS LAB</w:t>
+            </w:r>
+          </w:p>
+          <w:p>
+            <w:pPr>
+              <w:jc w:val="center"/>
+              <w:rPr>
+                <w:rFonts w:ascii="Cambria" w:hAnsi="Cambria"/>
+                <w:b/>
+                <w:bCs/>
+                <w:sz w:val="24"/>
+                <w:szCs w:val="24"/>
+              </w:rPr>
+            </w:pPr>
+            <w:r>
+              <w:rPr>
+                <w:rFonts w:ascii="Cambria" w:hAnsi="Cambria"/>
+                <w:b/>
+                <w:bCs/>
+                <w:sz w:val="24"/>
+                <w:szCs w:val="24"/>
+              </w:rPr>
+              <w:t>II CSM-A</w:t>
+            </w:r>
+          </w:p>
+        </w:tc>
+        <w:tc>
+          <w:tcPr>
+            <w:tcW w:w="1490" w:type="dxa"/>
             <w:tcBorders>
               <w:top w:val="single" w:sz="4" w:space="0" w:color="auto"/>
               <w:left w:val="single" w:sz="4" w:space="0" w:color="auto"/>
@@ -1180,10 +1295,35 @@
         </w:tc>
         <w:tc>
           <w:tcPr>
-            <w:tcW w:w="3456" w:type="dxa"/>
+            <w:tcW w:w="4237" w:type="dxa"/>
             <w:gridSpan w:val="2"/>
-            <w:vAlign w:val="center"/>
-          </w:tcPr>
+            <w:shd w:val="clear" w:color="auto" w:fill="auto"/>
+            <w:vAlign w:val="center"/>
+          </w:tcPr>
+          <w:p>
+            <w:pPr>
+              <w:jc w:val="center"/>
+              <w:rPr>
+                <w:rFonts w:ascii="Cambria" w:hAnsi="Cambria"/>
+                <w:b/>
+                <w:bCs/>
+                <w:sz w:val="20"/>
+                <w:szCs w:val="20"/>
+              </w:rPr>
+            </w:pPr>
+            <w:r>
+              <w:rPr>
+                <w:rFonts w:ascii="Cambria" w:hAnsi="Cambria"/>
+                <w:b/>
+                <w:bCs/>
+                <w:sz w:val="20"/>
+                <w:szCs w:val="20"/>
+              </w:rPr>
+              <w:t>CO &amp; OS LAB</w:t>
+            </w:r>
+            <w:bookmarkStart w:id="0" w:name="_GoBack"/>
+            <w:bookmarkEnd w:id="0"/>
+          </w:p>
           <w:p>
             <w:pPr>
               <w:jc w:val="center"/>
@@ -1195,11 +1335,31 @@
                 <w:szCs w:val="24"/>
               </w:rPr>
             </w:pPr>
-          </w:p>
-        </w:tc>
-        <w:tc>
-          <w:tcPr>
-            <w:tcW w:w="1728" w:type="dxa"/>
+            <w:r>
+              <w:rPr>
+                <w:rFonts w:ascii="Cambria" w:hAnsi="Cambria"/>
+                <w:b/>
+                <w:bCs/>
+                <w:sz w:val="20"/>
+                <w:szCs w:val="20"/>
+              </w:rPr>
+              <w:t>III</w:t>
+            </w:r>
+            <w:r>
+              <w:rPr>
+                <w:rFonts w:ascii="Cambria" w:hAnsi="Cambria"/>
+                <w:b/>
+                <w:bCs/>
+                <w:sz w:val="20"/>
+                <w:szCs w:val="20"/>
+              </w:rPr>
+              <w:t xml:space="preserve"> CSM-A</w:t>
+            </w:r>
+          </w:p>
+        </w:tc>
+        <w:tc>
+          <w:tcPr>
+            <w:tcW w:w="1620" w:type="dxa"/>
             <w:shd w:val="clear" w:color="auto" w:fill="auto"/>
             <w:vAlign w:val="center"/>
           </w:tcPr>
@@ -1218,7 +1378,7 @@
         </w:tc>
         <w:tc>
           <w:tcPr>
-            <w:tcW w:w="0" w:type="auto"/>
+            <w:tcW w:w="1616" w:type="dxa"/>
             <w:vMerge/>
             <w:vAlign w:val="center"/>
           </w:tcPr>
@@ -1237,7 +1397,7 @@
         </w:tc>
         <w:tc>
           <w:tcPr>
-            <w:tcW w:w="3456" w:type="dxa"/>
+            <w:tcW w:w="3694" w:type="dxa"/>
             <w:gridSpan w:val="2"/>
             <w:tcBorders>
               <w:right w:val="single" w:sz="4" w:space="0" w:color="auto"/>
@@ -1255,11 +1415,43 @@
                 <w:szCs w:val="24"/>
               </w:rPr>
             </w:pPr>
-          </w:p>
-        </w:tc>
-        <w:tc>
-          <w:tcPr>
-            <w:tcW w:w="1728" w:type="dxa"/>
+            <w:r>
+              <w:rPr>
+                <w:rFonts w:ascii="Cambria" w:hAnsi="Cambria"/>
+                <w:b/>
+                <w:bCs/>
+                <w:sz w:val="24"/>
+                <w:szCs w:val="24"/>
+              </w:rPr>
+              <w:t>OOPS LAB</w:t>
+            </w:r>
+          </w:p>
+          <w:p>
+            <w:pPr>
+              <w:jc w:val="center"/>
+              <w:rPr>
+                <w:rFonts w:ascii="Cambria" w:hAnsi="Cambria"/>
+                <w:b/>
+                <w:bCs/>
+                <w:sz w:val="24"/>
+                <w:szCs w:val="24"/>
+              </w:rPr>
+            </w:pPr>
+            <w:r>
+              <w:rPr>
+                <w:rFonts w:ascii="Cambria" w:hAnsi="Cambria"/>
+                <w:b/>
+                <w:bCs/>
+                <w:sz w:val="24"/>
+                <w:szCs w:val="24"/>
+              </w:rPr>
+              <w:t>II CSM-B</w:t>
+            </w:r>
+          </w:p>
+        </w:tc>
+        <w:tc>
+          <w:tcPr>
+            <w:tcW w:w="1490" w:type="dxa"/>
             <w:tcBorders>
               <w:left w:val="single" w:sz="4" w:space="0" w:color="auto"/>
             </w:tcBorders>
@@ -1315,7 +1507,7 @@
         </w:tc>
         <w:tc>
           <w:tcPr>
-            <w:tcW w:w="3456" w:type="dxa"/>
+            <w:tcW w:w="4237" w:type="dxa"/>
             <w:gridSpan w:val="2"/>
             <w:vAlign w:val="center"/>
           </w:tcPr>
@@ -1330,16 +1522,7 @@
                 <w:szCs w:val="24"/>
               </w:rPr>
             </w:pPr>
-          </w:p>
-        </w:tc>
-        <w:tc>
-          <w:tcPr>
-            <w:tcW w:w="1728" w:type="dxa"/>
-            <w:vAlign w:val="center"/>
-          </w:tcPr>
-          <w:p>
-            <w:pPr>
-              <w:jc w:val="center"/>
+            <w:r>
               <w:rPr>
                 <w:rFonts w:ascii="Cambria" w:hAnsi="Cambria"/>
                 <w:b/>
@@ -1347,12 +1530,53 @@
                 <w:sz w:val="24"/>
                 <w:szCs w:val="24"/>
               </w:rPr>
-            </w:pPr>
-          </w:p>
-        </w:tc>
-        <w:tc>
-          <w:tcPr>
-            <w:tcW w:w="0" w:type="auto"/>
+              <w:t>OOPS LAB</w:t>
+            </w:r>
+          </w:p>
+          <w:p>
+            <w:pPr>
+              <w:jc w:val="center"/>
+              <w:rPr>
+                <w:rFonts w:ascii="Cambria" w:hAnsi="Cambria"/>
+                <w:b/>
+                <w:bCs/>
+                <w:sz w:val="24"/>
+                <w:szCs w:val="24"/>
+              </w:rPr>
+            </w:pPr>
+            <w:r>
+              <w:rPr>
+                <w:rFonts w:ascii="Cambria" w:hAnsi="Cambria"/>
+                <w:b/>
+                <w:bCs/>
+                <w:sz w:val="24"/>
+                <w:szCs w:val="24"/>
+              </w:rPr>
+              <w:t>II CSE-B</w:t>
+            </w:r>
+          </w:p>
+        </w:tc>
+        <w:tc>
+          <w:tcPr>
+            <w:tcW w:w="1620" w:type="dxa"/>
+            <w:vAlign w:val="center"/>
+          </w:tcPr>
+          <w:p>
+            <w:pPr>
+              <w:jc w:val="center"/>
+              <w:rPr>
+                <w:rFonts w:ascii="Cambria" w:hAnsi="Cambria"/>
+                <w:b/>
+                <w:bCs/>
+                <w:sz w:val="24"/>
+                <w:szCs w:val="24"/>
+              </w:rPr>
+            </w:pPr>
+          </w:p>
+        </w:tc>
+        <w:tc>
+          <w:tcPr>
+            <w:tcW w:w="1616" w:type="dxa"/>
             <w:vMerge/>
             <w:vAlign w:val="center"/>
           </w:tcPr>
@@ -1371,7 +1595,7 @@
         </w:tc>
         <w:tc>
           <w:tcPr>
-            <w:tcW w:w="3456" w:type="dxa"/>
+            <w:tcW w:w="3694" w:type="dxa"/>
             <w:gridSpan w:val="2"/>
             <w:vAlign w:val="center"/>
           </w:tcPr>
@@ -1416,13 +1640,23 @@
                 <w:sz w:val="24"/>
                 <w:szCs w:val="24"/>
               </w:rPr>
-              <w:t>3 CSE B</w:t>
-            </w:r>
-          </w:p>
-        </w:tc>
-        <w:tc>
-          <w:tcPr>
-            <w:tcW w:w="1728" w:type="dxa"/>
+              <w:t>III</w:t>
+            </w:r>
+            <w:r>
+              <w:rPr>
+                <w:rFonts w:ascii="Cambria" w:hAnsi="Cambria"/>
+                <w:b/>
+                <w:bCs/>
+                <w:sz w:val="24"/>
+                <w:szCs w:val="24"/>
+              </w:rPr>
+              <w:t xml:space="preserve"> CSE B</w:t>
+            </w:r>
+          </w:p>
+        </w:tc>
+        <w:tc>
+          <w:tcPr>
+            <w:tcW w:w="1490" w:type="dxa"/>
             <w:shd w:val="clear" w:color="auto" w:fill="auto"/>
             <w:vAlign w:val="center"/>
           </w:tcPr>
@@ -1569,23 +1803,6 @@
         <w:t>C-BLOCK COMPUTER CENTER TIME TABLE</w:t>
       </w:r>
     </w:p>
-    <w:p>
-      <w:pPr>
-        <w:tabs>
-          <w:tab w:val="left" w:pos="720"/>
-          <w:tab w:val="left" w:pos="6069"/>
-        </w:tabs>
-        <w:spacing w:after="0"/>
-        <w:jc w:val="center"/>
-        <w:rPr>
-          <w:rFonts w:ascii="Cambria" w:hAnsi="Cambria"/>
-          <w:b/>
-          <w:bCs/>
-          <w:sz w:val="38"/>
-          <w:szCs w:val="38"/>
-        </w:rPr>
-      </w:pPr>
-    </w:p>
     <w:tbl>
       <w:tblPr>
         <w:tblStyle w:val="TableGrid"/>
@@ -1785,12 +2002,12 @@
       <w:tblGrid>
         <w:gridCol w:w="1221"/>
         <w:gridCol w:w="1133"/>
+        <w:gridCol w:w="1133"/>
+        <w:gridCol w:w="1133"/>
         <w:gridCol w:w="1132"/>
         <w:gridCol w:w="1132"/>
-        <w:gridCol w:w="1132"/>
-        <w:gridCol w:w="1132"/>
-        <w:gridCol w:w="2560"/>
-        <w:gridCol w:w="1132"/>
+        <w:gridCol w:w="1392"/>
+        <w:gridCol w:w="2298"/>
         <w:gridCol w:w="1132"/>
         <w:gridCol w:w="1132"/>
         <w:gridCol w:w="1132"/>
@@ -2137,7 +2354,7 @@
         </w:tc>
         <w:tc>
           <w:tcPr>
-            <w:tcW w:w="848" w:type="pct"/>
+            <w:tcW w:w="461" w:type="pct"/>
             <w:shd w:val="clear" w:color="auto" w:fill="D9D9D9" w:themeFill="background1" w:themeFillShade="D9"/>
             <w:vAlign w:val="center"/>
           </w:tcPr>
@@ -2166,7 +2383,7 @@
         </w:tc>
         <w:tc>
           <w:tcPr>
-            <w:tcW w:w="375" w:type="pct"/>
+            <w:tcW w:w="761" w:type="pct"/>
             <w:shd w:val="clear" w:color="auto" w:fill="D9D9D9" w:themeFill="background1" w:themeFillShade="D9"/>
             <w:vAlign w:val="center"/>
           </w:tcPr>
@@ -2530,6 +2747,38 @@
                 <w:szCs w:val="20"/>
               </w:rPr>
             </w:pPr>
+            <w:r>
+              <w:rPr>
+                <w:rFonts w:ascii="Cambria" w:hAnsi="Cambria"/>
+                <w:b/>
+                <w:bCs/>
+                <w:sz w:val="20"/>
+                <w:szCs w:val="20"/>
+              </w:rPr>
+              <w:t>DBMS LAB</w:t>
+            </w:r>
+          </w:p>
+          <w:p>
+            <w:pPr>
+              <w:jc w:val="center"/>
+              <w:rPr>
+                <w:rFonts w:ascii="Cambria" w:hAnsi="Cambria"/>
+                <w:b/>
+                <w:bCs/>
+                <w:sz w:val="20"/>
+                <w:szCs w:val="20"/>
+              </w:rPr>
+            </w:pPr>
+            <w:r>
+              <w:rPr>
+                <w:rFonts w:ascii="Cambria" w:hAnsi="Cambria"/>
+                <w:b/>
+                <w:bCs/>
+                <w:sz w:val="20"/>
+                <w:szCs w:val="20"/>
+              </w:rPr>
+              <w:t>II CSM-B</w:t>
+            </w:r>
           </w:p>
         </w:tc>
         <w:tc>
@@ -2553,7 +2802,7 @@
         </w:tc>
         <w:tc>
           <w:tcPr>
-            <w:tcW w:w="848" w:type="pct"/>
+            <w:tcW w:w="461" w:type="pct"/>
             <w:vMerge w:val="restart"/>
             <w:vAlign w:val="center"/>
           </w:tcPr>
@@ -2582,7 +2831,7 @@
         </w:tc>
         <w:tc>
           <w:tcPr>
-            <w:tcW w:w="750" w:type="pct"/>
+            <w:tcW w:w="1136" w:type="pct"/>
             <w:gridSpan w:val="2"/>
             <w:tcBorders>
               <w:right w:val="single" w:sz="4" w:space="0" w:color="auto"/>
@@ -2601,6 +2850,38 @@
                 <w:szCs w:val="20"/>
               </w:rPr>
             </w:pPr>
+            <w:r>
+              <w:rPr>
+                <w:rFonts w:ascii="Cambria" w:hAnsi="Cambria"/>
+                <w:b/>
+                <w:bCs/>
+                <w:sz w:val="20"/>
+                <w:szCs w:val="20"/>
+              </w:rPr>
+              <w:t>SE LAB</w:t>
+            </w:r>
+          </w:p>
+          <w:p>
+            <w:pPr>
+              <w:jc w:val="center"/>
+              <w:rPr>
+                <w:rFonts w:ascii="Cambria" w:hAnsi="Cambria"/>
+                <w:b/>
+                <w:bCs/>
+                <w:sz w:val="20"/>
+                <w:szCs w:val="20"/>
+              </w:rPr>
+            </w:pPr>
+            <w:r>
+              <w:rPr>
+                <w:rFonts w:ascii="Cambria" w:hAnsi="Cambria"/>
+                <w:b/>
+                <w:bCs/>
+                <w:sz w:val="20"/>
+                <w:szCs w:val="20"/>
+              </w:rPr>
+              <w:t>II CSE-B</w:t>
+            </w:r>
           </w:p>
         </w:tc>
         <w:tc>
@@ -2626,6 +2907,38 @@
                 <w:szCs w:val="20"/>
               </w:rPr>
             </w:pPr>
+            <w:r>
+              <w:rPr>
+                <w:rFonts w:ascii="Cambria" w:hAnsi="Cambria"/>
+                <w:b/>
+                <w:bCs/>
+                <w:sz w:val="20"/>
+                <w:szCs w:val="20"/>
+              </w:rPr>
+              <w:t>AS LAB</w:t>
+            </w:r>
+          </w:p>
+          <w:p>
+            <w:pPr>
+              <w:jc w:val="center"/>
+              <w:rPr>
+                <w:rFonts w:ascii="Cambria" w:hAnsi="Cambria"/>
+                <w:b/>
+                <w:bCs/>
+                <w:sz w:val="20"/>
+                <w:szCs w:val="20"/>
+              </w:rPr>
+            </w:pPr>
+            <w:r>
+              <w:rPr>
+                <w:rFonts w:ascii="Cambria" w:hAnsi="Cambria"/>
+                <w:b/>
+                <w:bCs/>
+                <w:sz w:val="20"/>
+                <w:szCs w:val="20"/>
+              </w:rPr>
+              <w:t>II CSM-A</w:t>
+            </w:r>
           </w:p>
         </w:tc>
         <w:tc>
@@ -2699,9 +3012,41 @@
                 <w:bCs/>
                 <w:sz w:val="20"/>
                 <w:szCs w:val="20"/>
+              </w:rPr>
+            </w:pPr>
+            <w:r>
+              <w:rPr>
+                <w:rFonts w:ascii="Cambria" w:hAnsi="Cambria"/>
+                <w:b/>
+                <w:bCs/>
+                <w:sz w:val="20"/>
+                <w:szCs w:val="20"/>
+              </w:rPr>
+              <w:t>CO &amp; OS LAB</w:t>
+            </w:r>
+          </w:p>
+          <w:p>
+            <w:pPr>
+              <w:jc w:val="center"/>
+              <w:rPr>
+                <w:rFonts w:ascii="Cambria" w:hAnsi="Cambria"/>
+                <w:b/>
+                <w:bCs/>
+                <w:sz w:val="20"/>
+                <w:szCs w:val="20"/>
                 <w:highlight w:val="lightGray"/>
               </w:rPr>
             </w:pPr>
+            <w:r>
+              <w:rPr>
+                <w:rFonts w:ascii="Cambria" w:hAnsi="Cambria"/>
+                <w:b/>
+                <w:bCs/>
+                <w:sz w:val="20"/>
+                <w:szCs w:val="20"/>
+              </w:rPr>
+              <w:t>III CSD - A</w:t>
+            </w:r>
           </w:p>
         </w:tc>
         <w:tc>
@@ -2730,29 +3075,29 @@
                 <w:sz w:val="20"/>
                 <w:szCs w:val="20"/>
               </w:rPr>
-              <w:t xml:space="preserve">AI LAB </w:t>
-            </w:r>
-          </w:p>
-          <w:p>
-            <w:pPr>
-              <w:jc w:val="center"/>
-              <w:rPr>
-                <w:rFonts w:ascii="Cambria" w:hAnsi="Cambria"/>
-                <w:b/>
-                <w:bCs/>
-                <w:sz w:val="20"/>
-                <w:szCs w:val="20"/>
-              </w:rPr>
-            </w:pPr>
-            <w:r>
-              <w:rPr>
-                <w:rFonts w:ascii="Cambria" w:hAnsi="Cambria"/>
-                <w:b/>
-                <w:bCs/>
-                <w:sz w:val="20"/>
-                <w:szCs w:val="20"/>
-              </w:rPr>
-              <w:t>III CSD-A</w:t>
+              <w:t>DBMS LAB</w:t>
+            </w:r>
+          </w:p>
+          <w:p>
+            <w:pPr>
+              <w:jc w:val="center"/>
+              <w:rPr>
+                <w:rFonts w:ascii="Cambria" w:hAnsi="Cambria"/>
+                <w:b/>
+                <w:bCs/>
+                <w:sz w:val="20"/>
+                <w:szCs w:val="20"/>
+              </w:rPr>
+            </w:pPr>
+            <w:r>
+              <w:rPr>
+                <w:rFonts w:ascii="Cambria" w:hAnsi="Cambria"/>
+                <w:b/>
+                <w:bCs/>
+                <w:sz w:val="20"/>
+                <w:szCs w:val="20"/>
+              </w:rPr>
+              <w:t>II CSM - A</w:t>
             </w:r>
           </w:p>
         </w:tc>
@@ -2777,7 +3122,7 @@
         </w:tc>
         <w:tc>
           <w:tcPr>
-            <w:tcW w:w="848" w:type="pct"/>
+            <w:tcW w:w="461" w:type="pct"/>
             <w:vMerge/>
             <w:vAlign w:val="center"/>
           </w:tcPr>
@@ -2796,7 +3141,7 @@
         </w:tc>
         <w:tc>
           <w:tcPr>
-            <w:tcW w:w="750" w:type="pct"/>
+            <w:tcW w:w="1136" w:type="pct"/>
             <w:gridSpan w:val="2"/>
             <w:tcBorders>
               <w:right w:val="single" w:sz="4" w:space="0" w:color="auto"/>
@@ -2813,9 +3158,41 @@
                 <w:bCs/>
                 <w:sz w:val="20"/>
                 <w:szCs w:val="20"/>
+              </w:rPr>
+            </w:pPr>
+            <w:r>
+              <w:rPr>
+                <w:rFonts w:ascii="Cambria" w:hAnsi="Cambria"/>
+                <w:b/>
+                <w:bCs/>
+                <w:sz w:val="20"/>
+                <w:szCs w:val="20"/>
+              </w:rPr>
+              <w:t>DBMS LAB</w:t>
+            </w:r>
+          </w:p>
+          <w:p>
+            <w:pPr>
+              <w:jc w:val="center"/>
+              <w:rPr>
+                <w:rFonts w:ascii="Cambria" w:hAnsi="Cambria"/>
+                <w:b/>
+                <w:bCs/>
+                <w:sz w:val="20"/>
+                <w:szCs w:val="20"/>
                 <w:highlight w:val="lightGray"/>
               </w:rPr>
             </w:pPr>
+            <w:r>
+              <w:rPr>
+                <w:rFonts w:ascii="Cambria" w:hAnsi="Cambria"/>
+                <w:b/>
+                <w:bCs/>
+                <w:sz w:val="20"/>
+                <w:szCs w:val="20"/>
+              </w:rPr>
+              <w:t>II CSE-B</w:t>
+            </w:r>
           </w:p>
         </w:tc>
         <w:tc>
@@ -2840,6 +3217,38 @@
                 <w:szCs w:val="20"/>
               </w:rPr>
             </w:pPr>
+            <w:r>
+              <w:rPr>
+                <w:rFonts w:ascii="Cambria" w:hAnsi="Cambria"/>
+                <w:b/>
+                <w:bCs/>
+                <w:sz w:val="20"/>
+                <w:szCs w:val="20"/>
+              </w:rPr>
+              <w:t>AI LAB</w:t>
+            </w:r>
+          </w:p>
+          <w:p>
+            <w:pPr>
+              <w:jc w:val="center"/>
+              <w:rPr>
+                <w:rFonts w:ascii="Cambria" w:hAnsi="Cambria"/>
+                <w:b/>
+                <w:bCs/>
+                <w:sz w:val="20"/>
+                <w:szCs w:val="20"/>
+              </w:rPr>
+            </w:pPr>
+            <w:r>
+              <w:rPr>
+                <w:rFonts w:ascii="Cambria" w:hAnsi="Cambria"/>
+                <w:b/>
+                <w:bCs/>
+                <w:sz w:val="20"/>
+                <w:szCs w:val="20"/>
+              </w:rPr>
+              <w:t>III CSM-B</w:t>
+            </w:r>
           </w:p>
         </w:tc>
         <w:tc>
@@ -2916,6 +3325,38 @@
                 <w:szCs w:val="20"/>
               </w:rPr>
             </w:pPr>
+            <w:r>
+              <w:rPr>
+                <w:rFonts w:ascii="Cambria" w:hAnsi="Cambria"/>
+                <w:b/>
+                <w:bCs/>
+                <w:sz w:val="20"/>
+                <w:szCs w:val="20"/>
+              </w:rPr>
+              <w:t xml:space="preserve">AI LAB </w:t>
+            </w:r>
+          </w:p>
+          <w:p>
+            <w:pPr>
+              <w:jc w:val="center"/>
+              <w:rPr>
+                <w:rFonts w:ascii="Cambria" w:hAnsi="Cambria"/>
+                <w:b/>
+                <w:bCs/>
+                <w:sz w:val="20"/>
+                <w:szCs w:val="20"/>
+              </w:rPr>
+            </w:pPr>
+            <w:r>
+              <w:rPr>
+                <w:rFonts w:ascii="Cambria" w:hAnsi="Cambria"/>
+                <w:b/>
+                <w:bCs/>
+                <w:sz w:val="20"/>
+                <w:szCs w:val="20"/>
+              </w:rPr>
+              <w:t>III CSD-A</w:t>
+            </w:r>
           </w:p>
         </w:tc>
         <w:tc>
@@ -2944,7 +3385,7 @@
                 <w:sz w:val="20"/>
                 <w:szCs w:val="20"/>
               </w:rPr>
-              <w:t>DBMS LAB</w:t>
+              <w:t>AI LAB</w:t>
             </w:r>
           </w:p>
           <w:p>
@@ -2967,7 +3408,7 @@
                 <w:sz w:val="20"/>
                 <w:szCs w:val="20"/>
               </w:rPr>
-              <w:t>II CSD - B</w:t>
+              <w:t>III CSM-A</w:t>
             </w:r>
           </w:p>
         </w:tc>
@@ -2992,7 +3433,7 @@
         </w:tc>
         <w:tc>
           <w:tcPr>
-            <w:tcW w:w="848" w:type="pct"/>
+            <w:tcW w:w="461" w:type="pct"/>
             <w:vMerge/>
             <w:vAlign w:val="center"/>
           </w:tcPr>
@@ -3011,7 +3452,7 @@
         </w:tc>
         <w:tc>
           <w:tcPr>
-            <w:tcW w:w="750" w:type="pct"/>
+            <w:tcW w:w="1136" w:type="pct"/>
             <w:gridSpan w:val="2"/>
             <w:tcBorders>
               <w:right w:val="single" w:sz="4" w:space="0" w:color="auto"/>
@@ -3030,6 +3471,38 @@
                 <w:szCs w:val="20"/>
               </w:rPr>
             </w:pPr>
+            <w:r>
+              <w:rPr>
+                <w:rFonts w:ascii="Cambria" w:hAnsi="Cambria"/>
+                <w:b/>
+                <w:bCs/>
+                <w:sz w:val="20"/>
+                <w:szCs w:val="20"/>
+              </w:rPr>
+              <w:t>CO &amp; OS LAB</w:t>
+            </w:r>
+          </w:p>
+          <w:p>
+            <w:pPr>
+              <w:jc w:val="center"/>
+              <w:rPr>
+                <w:rFonts w:ascii="Cambria" w:hAnsi="Cambria"/>
+                <w:b/>
+                <w:bCs/>
+                <w:sz w:val="20"/>
+                <w:szCs w:val="20"/>
+              </w:rPr>
+            </w:pPr>
+            <w:r>
+              <w:rPr>
+                <w:rFonts w:ascii="Cambria" w:hAnsi="Cambria"/>
+                <w:b/>
+                <w:bCs/>
+                <w:sz w:val="20"/>
+                <w:szCs w:val="20"/>
+              </w:rPr>
+              <w:t>III CSD - B</w:t>
+            </w:r>
           </w:p>
         </w:tc>
         <w:tc>
@@ -3062,29 +3535,29 @@
                 <w:sz w:val="20"/>
                 <w:szCs w:val="20"/>
               </w:rPr>
-              <w:t>AI LAB</w:t>
-            </w:r>
-          </w:p>
-          <w:p>
-            <w:pPr>
-              <w:jc w:val="center"/>
-              <w:rPr>
-                <w:rFonts w:ascii="Cambria" w:hAnsi="Cambria"/>
-                <w:b/>
-                <w:bCs/>
-                <w:sz w:val="20"/>
-                <w:szCs w:val="20"/>
-              </w:rPr>
-            </w:pPr>
-            <w:r>
-              <w:rPr>
-                <w:rFonts w:ascii="Cambria" w:hAnsi="Cambria"/>
-                <w:b/>
-                <w:bCs/>
-                <w:sz w:val="20"/>
-                <w:szCs w:val="20"/>
-              </w:rPr>
-              <w:t>III CSD-B</w:t>
+              <w:t>WDT LAB</w:t>
+            </w:r>
+          </w:p>
+          <w:p>
+            <w:pPr>
+              <w:jc w:val="center"/>
+              <w:rPr>
+                <w:rFonts w:ascii="Cambria" w:hAnsi="Cambria"/>
+                <w:b/>
+                <w:bCs/>
+                <w:sz w:val="20"/>
+                <w:szCs w:val="20"/>
+              </w:rPr>
+            </w:pPr>
+            <w:r>
+              <w:rPr>
+                <w:rFonts w:ascii="Cambria" w:hAnsi="Cambria"/>
+                <w:b/>
+                <w:bCs/>
+                <w:sz w:val="20"/>
+                <w:szCs w:val="20"/>
+              </w:rPr>
+              <w:t>III CSE-A</w:t>
             </w:r>
           </w:p>
         </w:tc>
@@ -3162,6 +3635,38 @@
                 <w:szCs w:val="20"/>
               </w:rPr>
             </w:pPr>
+            <w:r>
+              <w:rPr>
+                <w:rFonts w:ascii="Cambria" w:hAnsi="Cambria"/>
+                <w:b/>
+                <w:bCs/>
+                <w:sz w:val="20"/>
+                <w:szCs w:val="20"/>
+              </w:rPr>
+              <w:t>DBMS LAB</w:t>
+            </w:r>
+          </w:p>
+          <w:p>
+            <w:pPr>
+              <w:jc w:val="center"/>
+              <w:rPr>
+                <w:rFonts w:ascii="Cambria" w:hAnsi="Cambria"/>
+                <w:b/>
+                <w:bCs/>
+                <w:sz w:val="20"/>
+                <w:szCs w:val="20"/>
+              </w:rPr>
+            </w:pPr>
+            <w:r>
+              <w:rPr>
+                <w:rFonts w:ascii="Cambria" w:hAnsi="Cambria"/>
+                <w:b/>
+                <w:bCs/>
+                <w:sz w:val="20"/>
+                <w:szCs w:val="20"/>
+              </w:rPr>
+              <w:t>II CSE-A</w:t>
+            </w:r>
           </w:p>
         </w:tc>
         <w:tc>
@@ -3238,7 +3743,7 @@
         </w:tc>
         <w:tc>
           <w:tcPr>
-            <w:tcW w:w="848" w:type="pct"/>
+            <w:tcW w:w="461" w:type="pct"/>
             <w:vMerge/>
             <w:vAlign w:val="center"/>
           </w:tcPr>
@@ -3257,7 +3762,7 @@
         </w:tc>
         <w:tc>
           <w:tcPr>
-            <w:tcW w:w="750" w:type="pct"/>
+            <w:tcW w:w="1136" w:type="pct"/>
             <w:gridSpan w:val="2"/>
             <w:tcBorders>
               <w:right w:val="single" w:sz="4" w:space="0" w:color="auto"/>
@@ -3284,7 +3789,7 @@
                 <w:sz w:val="20"/>
                 <w:szCs w:val="20"/>
               </w:rPr>
-              <w:t>CO &amp; OS LAB</w:t>
+              <w:t>DBMS LAB</w:t>
             </w:r>
           </w:p>
           <w:p>
@@ -3307,7 +3812,7 @@
                 <w:sz w:val="20"/>
                 <w:szCs w:val="20"/>
               </w:rPr>
-              <w:t>III CSD - A</w:t>
+              <w:t>II CSD - B</w:t>
             </w:r>
           </w:p>
         </w:tc>
@@ -3333,6 +3838,38 @@
                 <w:szCs w:val="20"/>
               </w:rPr>
             </w:pPr>
+            <w:r>
+              <w:rPr>
+                <w:rFonts w:ascii="Cambria" w:hAnsi="Cambria"/>
+                <w:b/>
+                <w:bCs/>
+                <w:sz w:val="20"/>
+                <w:szCs w:val="20"/>
+              </w:rPr>
+              <w:t>WDT LAB</w:t>
+            </w:r>
+          </w:p>
+          <w:p>
+            <w:pPr>
+              <w:jc w:val="center"/>
+              <w:rPr>
+                <w:rFonts w:ascii="Cambria" w:hAnsi="Cambria"/>
+                <w:b/>
+                <w:bCs/>
+                <w:sz w:val="20"/>
+                <w:szCs w:val="20"/>
+              </w:rPr>
+            </w:pPr>
+            <w:r>
+              <w:rPr>
+                <w:rFonts w:ascii="Cambria" w:hAnsi="Cambria"/>
+                <w:b/>
+                <w:bCs/>
+                <w:sz w:val="20"/>
+                <w:szCs w:val="20"/>
+              </w:rPr>
+              <w:t>III CSE-B</w:t>
+            </w:r>
           </w:p>
         </w:tc>
         <w:tc>
@@ -3419,7 +3956,7 @@
                 <w:sz w:val="20"/>
                 <w:szCs w:val="20"/>
               </w:rPr>
-              <w:t>AS LAB</w:t>
+              <w:t>SE LAB</w:t>
             </w:r>
           </w:p>
           <w:p>
@@ -3442,7 +3979,17 @@
                 <w:sz w:val="20"/>
                 <w:szCs w:val="20"/>
               </w:rPr>
-              <w:t>II CSD-B</w:t>
+              <w:t>II CSE</w:t>
+            </w:r>
+            <w:r>
+              <w:rPr>
+                <w:rFonts w:ascii="Cambria" w:hAnsi="Cambria"/>
+                <w:b/>
+                <w:bCs/>
+                <w:sz w:val="20"/>
+                <w:szCs w:val="20"/>
+              </w:rPr>
+              <w:t>-A</w:t>
             </w:r>
           </w:p>
         </w:tc>
@@ -3467,6 +4014,38 @@
                 <w:szCs w:val="20"/>
               </w:rPr>
             </w:pPr>
+            <w:r>
+              <w:rPr>
+                <w:rFonts w:ascii="Cambria" w:hAnsi="Cambria"/>
+                <w:b/>
+                <w:bCs/>
+                <w:sz w:val="20"/>
+                <w:szCs w:val="20"/>
+              </w:rPr>
+              <w:t>AS LAB</w:t>
+            </w:r>
+          </w:p>
+          <w:p>
+            <w:pPr>
+              <w:jc w:val="center"/>
+              <w:rPr>
+                <w:rFonts w:ascii="Cambria" w:hAnsi="Cambria"/>
+                <w:b/>
+                <w:bCs/>
+                <w:sz w:val="20"/>
+                <w:szCs w:val="20"/>
+              </w:rPr>
+            </w:pPr>
+            <w:r>
+              <w:rPr>
+                <w:rFonts w:ascii="Cambria" w:hAnsi="Cambria"/>
+                <w:b/>
+                <w:bCs/>
+                <w:sz w:val="20"/>
+                <w:szCs w:val="20"/>
+              </w:rPr>
+              <w:t>II CSD-B</w:t>
+            </w:r>
           </w:p>
         </w:tc>
         <w:tc>
@@ -3493,7 +4072,7 @@
         </w:tc>
         <w:tc>
           <w:tcPr>
-            <w:tcW w:w="848" w:type="pct"/>
+            <w:tcW w:w="461" w:type="pct"/>
             <w:vMerge/>
             <w:vAlign w:val="center"/>
           </w:tcPr>
@@ -3512,7 +4091,7 @@
         </w:tc>
         <w:tc>
           <w:tcPr>
-            <w:tcW w:w="750" w:type="pct"/>
+            <w:tcW w:w="1136" w:type="pct"/>
             <w:gridSpan w:val="2"/>
             <w:tcBorders>
               <w:right w:val="single" w:sz="4" w:space="0" w:color="auto"/>
@@ -3529,9 +4108,41 @@
                 <w:bCs/>
                 <w:sz w:val="20"/>
                 <w:szCs w:val="20"/>
+              </w:rPr>
+            </w:pPr>
+            <w:r>
+              <w:rPr>
+                <w:rFonts w:ascii="Cambria" w:hAnsi="Cambria"/>
+                <w:b/>
+                <w:bCs/>
+                <w:sz w:val="20"/>
+                <w:szCs w:val="20"/>
+              </w:rPr>
+              <w:t>AI LAB</w:t>
+            </w:r>
+          </w:p>
+          <w:p>
+            <w:pPr>
+              <w:jc w:val="center"/>
+              <w:rPr>
+                <w:rFonts w:ascii="Cambria" w:hAnsi="Cambria"/>
+                <w:b/>
+                <w:bCs/>
+                <w:sz w:val="20"/>
+                <w:szCs w:val="20"/>
                 <w:highlight w:val="lightGray"/>
               </w:rPr>
             </w:pPr>
+            <w:r>
+              <w:rPr>
+                <w:rFonts w:ascii="Cambria" w:hAnsi="Cambria"/>
+                <w:b/>
+                <w:bCs/>
+                <w:sz w:val="20"/>
+                <w:szCs w:val="20"/>
+              </w:rPr>
+              <w:t>III CSD-B</w:t>
+            </w:r>
           </w:p>
         </w:tc>
         <w:tc>
@@ -3564,29 +4175,29 @@
                 <w:sz w:val="20"/>
                 <w:szCs w:val="20"/>
               </w:rPr>
-              <w:t>CO &amp; OS LAB</w:t>
-            </w:r>
-          </w:p>
-          <w:p>
-            <w:pPr>
-              <w:jc w:val="center"/>
-              <w:rPr>
-                <w:rFonts w:ascii="Cambria" w:hAnsi="Cambria"/>
-                <w:b/>
-                <w:bCs/>
-                <w:sz w:val="20"/>
-                <w:szCs w:val="20"/>
-              </w:rPr>
-            </w:pPr>
-            <w:r>
-              <w:rPr>
-                <w:rFonts w:ascii="Cambria" w:hAnsi="Cambria"/>
-                <w:b/>
-                <w:bCs/>
-                <w:sz w:val="20"/>
-                <w:szCs w:val="20"/>
-              </w:rPr>
-              <w:t>III CSD - B</w:t>
+              <w:t>AS LAB</w:t>
+            </w:r>
+          </w:p>
+          <w:p>
+            <w:pPr>
+              <w:jc w:val="center"/>
+              <w:rPr>
+                <w:rFonts w:ascii="Cambria" w:hAnsi="Cambria"/>
+                <w:b/>
+                <w:bCs/>
+                <w:sz w:val="20"/>
+                <w:szCs w:val="20"/>
+              </w:rPr>
+            </w:pPr>
+            <w:r>
+              <w:rPr>
+                <w:rFonts w:ascii="Cambria" w:hAnsi="Cambria"/>
+                <w:b/>
+                <w:bCs/>
+                <w:sz w:val="20"/>
+                <w:szCs w:val="20"/>
+              </w:rPr>
+              <w:t>II CSM-B</w:t>
             </w:r>
           </w:p>
         </w:tc>
@@ -3621,142 +4232,6 @@
           <w:rFonts w:asciiTheme="majorHAnsi" w:hAnsiTheme="majorHAnsi"/>
           <w:b/>
           <w:bCs/>
-        </w:rPr>
-      </w:pPr>
-    </w:p>
-    <w:p>
-      <w:pPr>
-        <w:tabs>
-          <w:tab w:val="left" w:pos="720"/>
-          <w:tab w:val="left" w:pos="6069"/>
-        </w:tabs>
-        <w:spacing w:after="0"/>
-        <w:jc w:val="center"/>
-        <w:rPr>
-          <w:rFonts w:ascii="Cambria" w:hAnsi="Cambria"/>
-          <w:b/>
-          <w:bCs/>
-          <w:sz w:val="38"/>
-          <w:szCs w:val="38"/>
-        </w:rPr>
-      </w:pPr>
-    </w:p>
-    <w:p>
-      <w:pPr>
-        <w:tabs>
-          <w:tab w:val="left" w:pos="720"/>
-          <w:tab w:val="left" w:pos="6069"/>
-        </w:tabs>
-        <w:spacing w:after="0"/>
-        <w:jc w:val="center"/>
-        <w:rPr>
-          <w:rFonts w:ascii="Cambria" w:hAnsi="Cambria"/>
-          <w:b/>
-          <w:bCs/>
-          <w:sz w:val="38"/>
-          <w:szCs w:val="38"/>
-        </w:rPr>
-      </w:pPr>
-    </w:p>
-    <w:p>
-      <w:pPr>
-        <w:tabs>
-          <w:tab w:val="left" w:pos="720"/>
-          <w:tab w:val="left" w:pos="6069"/>
-        </w:tabs>
-        <w:spacing w:after="0"/>
-        <w:jc w:val="center"/>
-        <w:rPr>
-          <w:rFonts w:ascii="Cambria" w:hAnsi="Cambria"/>
-          <w:b/>
-          <w:bCs/>
-          <w:sz w:val="38"/>
-          <w:szCs w:val="38"/>
-        </w:rPr>
-      </w:pPr>
-    </w:p>
-    <w:p>
-      <w:pPr>
-        <w:tabs>
-          <w:tab w:val="left" w:pos="720"/>
-          <w:tab w:val="left" w:pos="6069"/>
-        </w:tabs>
-        <w:spacing w:after="0"/>
-        <w:jc w:val="center"/>
-        <w:rPr>
-          <w:rFonts w:ascii="Cambria" w:hAnsi="Cambria"/>
-          <w:b/>
-          <w:bCs/>
-          <w:sz w:val="38"/>
-          <w:szCs w:val="38"/>
-        </w:rPr>
-      </w:pPr>
-    </w:p>
-    <w:p>
-      <w:pPr>
-        <w:tabs>
-          <w:tab w:val="left" w:pos="720"/>
-          <w:tab w:val="left" w:pos="6069"/>
-        </w:tabs>
-        <w:spacing w:after="0"/>
-        <w:jc w:val="center"/>
-        <w:rPr>
-          <w:rFonts w:ascii="Cambria" w:hAnsi="Cambria"/>
-          <w:b/>
-          <w:bCs/>
-          <w:sz w:val="38"/>
-          <w:szCs w:val="38"/>
-        </w:rPr>
-      </w:pPr>
-    </w:p>
-    <w:p>
-      <w:pPr>
-        <w:tabs>
-          <w:tab w:val="left" w:pos="720"/>
-          <w:tab w:val="left" w:pos="6069"/>
-        </w:tabs>
-        <w:spacing w:after="0"/>
-        <w:jc w:val="center"/>
-        <w:rPr>
-          <w:rFonts w:ascii="Cambria" w:hAnsi="Cambria"/>
-          <w:b/>
-          <w:bCs/>
-          <w:sz w:val="38"/>
-          <w:szCs w:val="38"/>
-        </w:rPr>
-      </w:pPr>
-    </w:p>
-    <w:p>
-      <w:pPr>
-        <w:tabs>
-          <w:tab w:val="left" w:pos="720"/>
-          <w:tab w:val="left" w:pos="6069"/>
-        </w:tabs>
-        <w:spacing w:after="0"/>
-        <w:jc w:val="center"/>
-        <w:rPr>
-          <w:rFonts w:ascii="Cambria" w:hAnsi="Cambria"/>
-          <w:b/>
-          <w:bCs/>
-          <w:sz w:val="38"/>
-          <w:szCs w:val="38"/>
-        </w:rPr>
-      </w:pPr>
-    </w:p>
-    <w:p>
-      <w:pPr>
-        <w:tabs>
-          <w:tab w:val="left" w:pos="720"/>
-          <w:tab w:val="left" w:pos="6069"/>
-        </w:tabs>
-        <w:spacing w:after="0"/>
-        <w:jc w:val="center"/>
-        <w:rPr>
-          <w:rFonts w:ascii="Cambria" w:hAnsi="Cambria"/>
-          <w:b/>
-          <w:bCs/>
-          <w:sz w:val="38"/>
-          <w:szCs w:val="38"/>
         </w:rPr>
       </w:pPr>
     </w:p>
@@ -4891,7 +5366,17 @@
                 <w:sz w:val="20"/>
                 <w:szCs w:val="20"/>
               </w:rPr>
-              <w:t>3CSM</w:t>
+              <w:t>4</w:t>
+            </w:r>
+            <w:r>
+              <w:rPr>
+                <w:rFonts w:ascii="Cambria" w:hAnsi="Cambria"/>
+                <w:b/>
+                <w:bCs/>
+                <w:sz w:val="20"/>
+                <w:szCs w:val="20"/>
+              </w:rPr>
+              <w:t>CSM</w:t>
             </w:r>
           </w:p>
         </w:tc>
@@ -4920,7 +5405,17 @@
                 <w:sz w:val="20"/>
                 <w:szCs w:val="20"/>
               </w:rPr>
-              <w:t>3CSD</w:t>
+              <w:t>4</w:t>
+            </w:r>
+            <w:r>
+              <w:rPr>
+                <w:rFonts w:ascii="Cambria" w:hAnsi="Cambria"/>
+                <w:b/>
+                <w:bCs/>
+                <w:sz w:val="20"/>
+                <w:szCs w:val="20"/>
+              </w:rPr>
+              <w:t>CSD</w:t>
             </w:r>
           </w:p>
         </w:tc>
@@ -5253,7 +5748,6 @@
                 <w:sz w:val="20"/>
                 <w:szCs w:val="20"/>
               </w:rPr>
-              <w:lastRenderedPageBreak/>
               <w:t>Tue</w:t>
             </w:r>
           </w:p>
@@ -8344,7 +8838,7 @@
   <w:style w:type="paragraph" w:default="1" w:styleId="Normal">
     <w:name w:val="Normal"/>
     <w:qFormat/>
-    <w:rsid w:val="00F717B4"/>
+    <w:rsid w:val="00082C23"/>
   </w:style>
   <w:style w:type="character" w:default="1" w:styleId="DefaultParagraphFont">
     <w:name w:val="Default Paragraph Font"/>
@@ -8750,7 +9244,7 @@
 </file>
 
 <file path=customXml/itemProps1.xml><?xml version="1.0" encoding="utf-8"?>
-<ds:datastoreItem xmlns:ds="http://schemas.openxmlformats.org/officeDocument/2006/customXml" ds:itemID="{8F076B89-061B-4A78-9BC0-AFB2054EEFA9}">
+<ds:datastoreItem xmlns:ds="http://schemas.openxmlformats.org/officeDocument/2006/customXml" ds:itemID="{E813A72A-F6C7-4213-A786-6C2E615FCC8E}">
   <ds:schemaRefs>
     <ds:schemaRef ds:uri="http://schemas.openxmlformats.org/officeDocument/2006/bibliography"/>
   </ds:schemaRefs>

</xml_diff>